<commit_message>
video not upside down, and audio can be named anything as a wav
</commit_message>
<xml_diff>
--- a/documents/Final Requirements.docx
+++ b/documents/Final Requirements.docx
@@ -344,68 +344,19 @@
         </w:numPr>
       </w:pPr>
       <w:r>
-        <w:t>Tempo</w:t>
-      </w:r>
-    </w:p>
-    <w:p>
-      <w:pPr>
-        <w:numPr>
-          <w:ilvl w:val="2"/>
-          <w:numId w:val="1"/>
-        </w:numPr>
-      </w:pPr>
-      <w:r>
         <w:rPr>
           <w:rFonts w:ascii="Segoe UI Emoji" w:hAnsi="Segoe UI Emoji" w:cs="Segoe UI Emoji"/>
         </w:rPr>
         <w:t>✅</w:t>
       </w:r>
       <w:r>
-        <w:t>Sustain</w:t>
+        <w:t>Tempo</w:t>
       </w:r>
     </w:p>
     <w:p>
       <w:pPr>
         <w:numPr>
           <w:ilvl w:val="2"/>
-          <w:numId w:val="1"/>
-        </w:numPr>
-      </w:pPr>
-      <w:r>
-        <w:t>Timbre</w:t>
-      </w:r>
-    </w:p>
-    <w:p>
-      <w:pPr>
-        <w:numPr>
-          <w:ilvl w:val="2"/>
-          <w:numId w:val="1"/>
-        </w:numPr>
-      </w:pPr>
-      <w:r>
-        <w:t xml:space="preserve">Proximity and behavior of nearby </w:t>
-      </w:r>
-      <w:proofErr w:type="spellStart"/>
-      <w:r>
-        <w:t>FLiTs</w:t>
-      </w:r>
-      <w:proofErr w:type="spellEnd"/>
-    </w:p>
-    <w:p>
-      <w:pPr>
-        <w:numPr>
-          <w:ilvl w:val="0"/>
-          <w:numId w:val="1"/>
-        </w:numPr>
-      </w:pPr>
-      <w:r>
-        <w:t>Audio Analysis Engine</w:t>
-      </w:r>
-    </w:p>
-    <w:p>
-      <w:pPr>
-        <w:numPr>
-          <w:ilvl w:val="1"/>
           <w:numId w:val="1"/>
         </w:numPr>
       </w:pPr>
@@ -416,7 +367,45 @@
         <w:t>✅</w:t>
       </w:r>
       <w:r>
-        <w:t>Detect and break audio into distinct components.</w:t>
+        <w:t>Sustain</w:t>
+      </w:r>
+    </w:p>
+    <w:p>
+      <w:pPr>
+        <w:numPr>
+          <w:ilvl w:val="2"/>
+          <w:numId w:val="1"/>
+        </w:numPr>
+      </w:pPr>
+      <w:r>
+        <w:t>Timbre</w:t>
+      </w:r>
+    </w:p>
+    <w:p>
+      <w:pPr>
+        <w:numPr>
+          <w:ilvl w:val="2"/>
+          <w:numId w:val="1"/>
+        </w:numPr>
+      </w:pPr>
+      <w:r>
+        <w:t xml:space="preserve">Proximity and behavior of nearby </w:t>
+      </w:r>
+      <w:proofErr w:type="spellStart"/>
+      <w:r>
+        <w:t>FLiTs</w:t>
+      </w:r>
+      <w:proofErr w:type="spellEnd"/>
+    </w:p>
+    <w:p>
+      <w:pPr>
+        <w:numPr>
+          <w:ilvl w:val="0"/>
+          <w:numId w:val="1"/>
+        </w:numPr>
+      </w:pPr>
+      <w:r>
+        <w:t>Audio Analysis Engine</w:t>
       </w:r>
     </w:p>
     <w:p>
@@ -426,7 +415,6 @@
           <w:numId w:val="1"/>
         </w:numPr>
       </w:pPr>
-      <w:proofErr w:type="gramStart"/>
       <w:r>
         <w:rPr>
           <w:rFonts w:ascii="Segoe UI Emoji" w:hAnsi="Segoe UI Emoji" w:cs="Segoe UI Emoji"/>
@@ -434,19 +422,7 @@
         <w:t>✅</w:t>
       </w:r>
       <w:r>
-        <w:t>Compute</w:t>
-      </w:r>
-      <w:proofErr w:type="gramEnd"/>
-      <w:r>
-        <w:t xml:space="preserve"> relevant audio features for </w:t>
-      </w:r>
-      <w:proofErr w:type="spellStart"/>
-      <w:r>
-        <w:t>FLiT</w:t>
-      </w:r>
-      <w:proofErr w:type="spellEnd"/>
-      <w:r>
-        <w:t xml:space="preserve"> behavior mapping.</w:t>
+        <w:t>Detect and break audio into distinct components.</w:t>
       </w:r>
     </w:p>
     <w:p>
@@ -456,6 +432,7 @@
           <w:numId w:val="1"/>
         </w:numPr>
       </w:pPr>
+      <w:proofErr w:type="gramStart"/>
       <w:r>
         <w:rPr>
           <w:rFonts w:ascii="Segoe UI Emoji" w:hAnsi="Segoe UI Emoji" w:cs="Segoe UI Emoji"/>
@@ -463,107 +440,25 @@
         <w:t>✅</w:t>
       </w:r>
       <w:r>
-        <w:t>Automatically determine the medium volume level of a track (with optional manual adjustment).</w:t>
-      </w:r>
-    </w:p>
-    <w:p>
-      <w:pPr>
-        <w:numPr>
-          <w:ilvl w:val="0"/>
-          <w:numId w:val="1"/>
-        </w:numPr>
-      </w:pPr>
-      <w:r>
-        <w:lastRenderedPageBreak/>
-        <w:t>Speech Transcription and Application</w:t>
+        <w:t>Compute</w:t>
+      </w:r>
+      <w:proofErr w:type="gramEnd"/>
+      <w:r>
+        <w:t xml:space="preserve"> relevant audio features for </w:t>
+      </w:r>
+      <w:proofErr w:type="spellStart"/>
+      <w:r>
+        <w:t>FLiT</w:t>
+      </w:r>
+      <w:proofErr w:type="spellEnd"/>
+      <w:r>
+        <w:t xml:space="preserve"> behavior mapping.</w:t>
       </w:r>
     </w:p>
     <w:p>
       <w:pPr>
         <w:numPr>
           <w:ilvl w:val="1"/>
-          <w:numId w:val="1"/>
-        </w:numPr>
-      </w:pPr>
-      <w:r>
-        <w:t xml:space="preserve">Song lyrics may optionally be shown and interacted with by </w:t>
-      </w:r>
-      <w:proofErr w:type="spellStart"/>
-      <w:r>
-        <w:t>FLiTs</w:t>
-      </w:r>
-      <w:proofErr w:type="spellEnd"/>
-    </w:p>
-    <w:p>
-      <w:pPr>
-        <w:numPr>
-          <w:ilvl w:val="0"/>
-          <w:numId w:val="1"/>
-        </w:numPr>
-      </w:pPr>
-      <w:r>
-        <w:t>User Customization Options</w:t>
-      </w:r>
-    </w:p>
-    <w:p>
-      <w:pPr>
-        <w:numPr>
-          <w:ilvl w:val="1"/>
-          <w:numId w:val="1"/>
-        </w:numPr>
-      </w:pPr>
-      <w:r>
-        <w:t>Color Options</w:t>
-      </w:r>
-    </w:p>
-    <w:p>
-      <w:pPr>
-        <w:numPr>
-          <w:ilvl w:val="2"/>
-          <w:numId w:val="1"/>
-        </w:numPr>
-      </w:pPr>
-      <w:r>
-        <w:t>Choose color palette.</w:t>
-      </w:r>
-    </w:p>
-    <w:p>
-      <w:pPr>
-        <w:numPr>
-          <w:ilvl w:val="2"/>
-          <w:numId w:val="1"/>
-        </w:numPr>
-      </w:pPr>
-      <w:r>
-        <w:t>Set color usage mode (e.g., by instrument, emotion, or other)</w:t>
-      </w:r>
-    </w:p>
-    <w:p>
-      <w:pPr>
-        <w:numPr>
-          <w:ilvl w:val="1"/>
-          <w:numId w:val="1"/>
-        </w:numPr>
-      </w:pPr>
-      <w:r>
-        <w:t>Technical Settings</w:t>
-      </w:r>
-    </w:p>
-    <w:p>
-      <w:pPr>
-        <w:numPr>
-          <w:ilvl w:val="2"/>
-          <w:numId w:val="1"/>
-        </w:numPr>
-      </w:pPr>
-      <w:r>
-        <w:t>Select video resolution.</w:t>
-      </w:r>
-    </w:p>
-    <w:p>
-      <w:pPr>
-        <w:numPr>
-          <w:ilvl w:val="2"/>
           <w:numId w:val="1"/>
         </w:numPr>
       </w:pPr>
@@ -574,73 +469,63 @@
         <w:t>✅</w:t>
       </w:r>
       <w:r>
-        <w:t>Specify input/output file locations.</w:t>
+        <w:t>Automatically determine the medium volume level of a track (with optional manual adjustment).</w:t>
+      </w:r>
+    </w:p>
+    <w:p>
+      <w:pPr>
+        <w:numPr>
+          <w:ilvl w:val="0"/>
+          <w:numId w:val="1"/>
+        </w:numPr>
+      </w:pPr>
+      <w:r>
+        <w:lastRenderedPageBreak/>
+        <w:t>Speech Transcription and Application</w:t>
+      </w:r>
+    </w:p>
+    <w:p>
+      <w:pPr>
+        <w:numPr>
+          <w:ilvl w:val="1"/>
+          <w:numId w:val="1"/>
+        </w:numPr>
+      </w:pPr>
+      <w:r>
+        <w:t xml:space="preserve">Song lyrics may optionally be shown and interacted with by </w:t>
+      </w:r>
+      <w:proofErr w:type="spellStart"/>
+      <w:r>
+        <w:t>FLiTs</w:t>
+      </w:r>
+      <w:proofErr w:type="spellEnd"/>
+    </w:p>
+    <w:p>
+      <w:pPr>
+        <w:numPr>
+          <w:ilvl w:val="0"/>
+          <w:numId w:val="1"/>
+        </w:numPr>
+      </w:pPr>
+      <w:r>
+        <w:t>User Customization Options</w:t>
+      </w:r>
+    </w:p>
+    <w:p>
+      <w:pPr>
+        <w:numPr>
+          <w:ilvl w:val="1"/>
+          <w:numId w:val="1"/>
+        </w:numPr>
+      </w:pPr>
+      <w:r>
+        <w:t>Color Options</w:t>
       </w:r>
     </w:p>
     <w:p>
       <w:pPr>
         <w:numPr>
           <w:ilvl w:val="2"/>
-          <w:numId w:val="1"/>
-        </w:numPr>
-      </w:pPr>
-      <w:r>
-        <w:t xml:space="preserve">Select the </w:t>
-      </w:r>
-      <w:proofErr w:type="gramStart"/>
-      <w:r>
-        <w:t>random-seed</w:t>
-      </w:r>
-      <w:proofErr w:type="gramEnd"/>
-    </w:p>
-    <w:p>
-      <w:pPr>
-        <w:numPr>
-          <w:ilvl w:val="1"/>
-          <w:numId w:val="1"/>
-        </w:numPr>
-      </w:pPr>
-      <w:r>
-        <w:t>Speech Transcription</w:t>
-      </w:r>
-    </w:p>
-    <w:p>
-      <w:pPr>
-        <w:numPr>
-          <w:ilvl w:val="2"/>
-          <w:numId w:val="1"/>
-        </w:numPr>
-      </w:pPr>
-      <w:r>
-        <w:t>Enable or disable speech transcription (simple toggle).</w:t>
-      </w:r>
-    </w:p>
-    <w:p>
-      <w:pPr>
-        <w:numPr>
-          <w:ilvl w:val="2"/>
-          <w:numId w:val="1"/>
-        </w:numPr>
-      </w:pPr>
-      <w:r>
-        <w:t>Display transcribed words in time with audio</w:t>
-      </w:r>
-    </w:p>
-    <w:p>
-      <w:pPr>
-        <w:numPr>
-          <w:ilvl w:val="0"/>
-          <w:numId w:val="1"/>
-        </w:numPr>
-      </w:pPr>
-      <w:r>
-        <w:t>Export/Output</w:t>
-      </w:r>
-    </w:p>
-    <w:p>
-      <w:pPr>
-        <w:numPr>
-          <w:ilvl w:val="1"/>
           <w:numId w:val="1"/>
         </w:numPr>
       </w:pPr>
@@ -651,6 +536,133 @@
         <w:t>✅</w:t>
       </w:r>
       <w:r>
+        <w:t>Choose color palette.</w:t>
+      </w:r>
+    </w:p>
+    <w:p>
+      <w:pPr>
+        <w:numPr>
+          <w:ilvl w:val="2"/>
+          <w:numId w:val="1"/>
+        </w:numPr>
+      </w:pPr>
+      <w:r>
+        <w:t>Set color usage mode (e.g., by instrument, emotion, or other)</w:t>
+      </w:r>
+    </w:p>
+    <w:p>
+      <w:pPr>
+        <w:numPr>
+          <w:ilvl w:val="1"/>
+          <w:numId w:val="1"/>
+        </w:numPr>
+      </w:pPr>
+      <w:r>
+        <w:t>Technical Settings</w:t>
+      </w:r>
+    </w:p>
+    <w:p>
+      <w:pPr>
+        <w:numPr>
+          <w:ilvl w:val="2"/>
+          <w:numId w:val="1"/>
+        </w:numPr>
+      </w:pPr>
+      <w:r>
+        <w:t>Select video resolution.</w:t>
+      </w:r>
+    </w:p>
+    <w:p>
+      <w:pPr>
+        <w:numPr>
+          <w:ilvl w:val="2"/>
+          <w:numId w:val="1"/>
+        </w:numPr>
+      </w:pPr>
+      <w:r>
+        <w:rPr>
+          <w:rFonts w:ascii="Segoe UI Emoji" w:hAnsi="Segoe UI Emoji" w:cs="Segoe UI Emoji"/>
+        </w:rPr>
+        <w:t>✅</w:t>
+      </w:r>
+      <w:r>
+        <w:t>Specify input/output file locations.</w:t>
+      </w:r>
+    </w:p>
+    <w:p>
+      <w:pPr>
+        <w:numPr>
+          <w:ilvl w:val="2"/>
+          <w:numId w:val="1"/>
+        </w:numPr>
+      </w:pPr>
+      <w:r>
+        <w:t xml:space="preserve">Select the </w:t>
+      </w:r>
+      <w:proofErr w:type="gramStart"/>
+      <w:r>
+        <w:t>random-seed</w:t>
+      </w:r>
+      <w:proofErr w:type="gramEnd"/>
+    </w:p>
+    <w:p>
+      <w:pPr>
+        <w:numPr>
+          <w:ilvl w:val="1"/>
+          <w:numId w:val="1"/>
+        </w:numPr>
+      </w:pPr>
+      <w:r>
+        <w:t>Speech Transcription</w:t>
+      </w:r>
+    </w:p>
+    <w:p>
+      <w:pPr>
+        <w:numPr>
+          <w:ilvl w:val="2"/>
+          <w:numId w:val="1"/>
+        </w:numPr>
+      </w:pPr>
+      <w:r>
+        <w:t>Enable or disable speech transcription (simple toggle).</w:t>
+      </w:r>
+    </w:p>
+    <w:p>
+      <w:pPr>
+        <w:numPr>
+          <w:ilvl w:val="2"/>
+          <w:numId w:val="1"/>
+        </w:numPr>
+      </w:pPr>
+      <w:r>
+        <w:t>Display transcribed words in time with audio</w:t>
+      </w:r>
+    </w:p>
+    <w:p>
+      <w:pPr>
+        <w:numPr>
+          <w:ilvl w:val="0"/>
+          <w:numId w:val="1"/>
+        </w:numPr>
+      </w:pPr>
+      <w:r>
+        <w:t>Export/Output</w:t>
+      </w:r>
+    </w:p>
+    <w:p>
+      <w:pPr>
+        <w:numPr>
+          <w:ilvl w:val="1"/>
+          <w:numId w:val="1"/>
+        </w:numPr>
+      </w:pPr>
+      <w:r>
+        <w:rPr>
+          <w:rFonts w:ascii="Segoe UI Emoji" w:hAnsi="Segoe UI Emoji" w:cs="Segoe UI Emoji"/>
+        </w:rPr>
+        <w:t>✅</w:t>
+      </w:r>
+      <w:r>
         <w:t xml:space="preserve">Generate final video output from audio input and </w:t>
       </w:r>
       <w:proofErr w:type="spellStart"/>
@@ -920,7 +932,7 @@
           <w:noProof/>
         </w:rPr>
         <w:drawing>
-          <wp:inline distT="0" distB="0" distL="0" distR="0" wp14:anchorId="4961FFB5" wp14:editId="6E95DE21">
+          <wp:inline distT="0" distB="0" distL="0" distR="0" wp14:anchorId="4961FFB5" wp14:editId="674E4990">
             <wp:extent cx="5943600" cy="3345180"/>
             <wp:effectExtent l="0" t="0" r="0" b="7620"/>
             <wp:docPr id="590899291" name="Picture 1"/>

</xml_diff>

<commit_message>
transcripts work, light does not yet do enough for them
</commit_message>
<xml_diff>
--- a/documents/Final Requirements.docx
+++ b/documents/Final Requirements.docx
@@ -85,13 +85,8 @@
         <w:t xml:space="preserve">glow, water-like ripples, and most importantly the </w:t>
       </w:r>
       <w:r>
-        <w:t>glowing orbs referred to as fairy lights or “</w:t>
-      </w:r>
-      <w:proofErr w:type="spellStart"/>
-      <w:r>
-        <w:t>FLiT”s</w:t>
-      </w:r>
-      <w:proofErr w:type="spellEnd"/>
+        <w:t>glowing orbs referred to as fairy lights or “FLiT”s</w:t>
+      </w:r>
       <w:r>
         <w:t xml:space="preserve">. </w:t>
       </w:r>
@@ -126,15 +121,7 @@
         <w:t xml:space="preserve"> Finally, users can choose any resolution, for which the video preview will be 16 times smaller. For example, 1920x1080 output will produce a 480x270 preview.</w:t>
       </w:r>
       <w:r>
-        <w:t xml:space="preserve"> </w:t>
-      </w:r>
-      <w:proofErr w:type="spellStart"/>
-      <w:r>
-        <w:t>FLiT</w:t>
-      </w:r>
-      <w:proofErr w:type="spellEnd"/>
-      <w:r>
-        <w:t xml:space="preserve"> flight paths will be affected by resolution</w:t>
+        <w:t xml:space="preserve"> FLiT flight paths will be affected by resolution</w:t>
       </w:r>
       <w:r>
         <w:t>, as they try to stay in camera as much as possible.</w:t>
@@ -198,42 +185,7 @@
         <w:t>✅</w:t>
       </w:r>
       <w:r>
-        <w:t xml:space="preserve">Convert audio input into </w:t>
-      </w:r>
-      <w:proofErr w:type="gramStart"/>
-      <w:r>
-        <w:t>a dynamic</w:t>
-      </w:r>
-      <w:proofErr w:type="gramEnd"/>
-      <w:r>
-        <w:t xml:space="preserve"> video output automatically.</w:t>
-      </w:r>
-    </w:p>
-    <w:p>
-      <w:pPr>
-        <w:numPr>
-          <w:ilvl w:val="1"/>
-          <w:numId w:val="1"/>
-        </w:numPr>
-      </w:pPr>
-      <w:r>
-        <w:t>Work effectively across a wide range of musical genres (4+).</w:t>
-      </w:r>
-    </w:p>
-    <w:p>
-      <w:pPr>
-        <w:numPr>
-          <w:ilvl w:val="0"/>
-          <w:numId w:val="1"/>
-        </w:numPr>
-      </w:pPr>
-      <w:proofErr w:type="spellStart"/>
-      <w:r>
-        <w:t>FLiT</w:t>
-      </w:r>
-      <w:proofErr w:type="spellEnd"/>
-      <w:r>
-        <w:t xml:space="preserve"> (Fairy Light Trail) Generation</w:t>
+        <w:t>Convert audio input into a dynamic video output automatically.</w:t>
       </w:r>
     </w:p>
     <w:p>
@@ -250,40 +202,24 @@
         <w:t>✅</w:t>
       </w:r>
       <w:r>
-        <w:t xml:space="preserve">Generate </w:t>
-      </w:r>
-      <w:proofErr w:type="spellStart"/>
-      <w:r>
-        <w:t>FLiTs</w:t>
-      </w:r>
-      <w:proofErr w:type="spellEnd"/>
-      <w:r>
-        <w:t xml:space="preserve"> based on audio analysis.</w:t>
+        <w:t>Work effectively across a wide range of musical genres (4+).</w:t>
+      </w:r>
+    </w:p>
+    <w:p>
+      <w:pPr>
+        <w:numPr>
+          <w:ilvl w:val="0"/>
+          <w:numId w:val="1"/>
+        </w:numPr>
+      </w:pPr>
+      <w:r>
+        <w:t>FLiT (Fairy Light Trail) Generation</w:t>
       </w:r>
     </w:p>
     <w:p>
       <w:pPr>
         <w:numPr>
           <w:ilvl w:val="1"/>
-          <w:numId w:val="1"/>
-        </w:numPr>
-      </w:pPr>
-      <w:r>
-        <w:t xml:space="preserve">Control </w:t>
-      </w:r>
-      <w:proofErr w:type="spellStart"/>
-      <w:r>
-        <w:t>FLiT</w:t>
-      </w:r>
-      <w:proofErr w:type="spellEnd"/>
-      <w:r>
-        <w:t xml:space="preserve"> properties and movement based on:</w:t>
-      </w:r>
-    </w:p>
-    <w:p>
-      <w:pPr>
-        <w:numPr>
-          <w:ilvl w:val="2"/>
           <w:numId w:val="1"/>
         </w:numPr>
       </w:pPr>
@@ -294,18 +230,18 @@
         <w:t>✅</w:t>
       </w:r>
       <w:r>
-        <w:t>Volume</w:t>
-      </w:r>
-    </w:p>
-    <w:p>
-      <w:pPr>
-        <w:numPr>
-          <w:ilvl w:val="2"/>
-          <w:numId w:val="1"/>
-        </w:numPr>
-      </w:pPr>
-      <w:r>
-        <w:t>Vibrato</w:t>
+        <w:t>Generate FLiTs based on audio analysis.</w:t>
+      </w:r>
+    </w:p>
+    <w:p>
+      <w:pPr>
+        <w:numPr>
+          <w:ilvl w:val="1"/>
+          <w:numId w:val="1"/>
+        </w:numPr>
+      </w:pPr>
+      <w:r>
+        <w:t>Control FLiT properties and movement based on:</w:t>
       </w:r>
     </w:p>
     <w:p>
@@ -322,7 +258,7 @@
         <w:t>✅</w:t>
       </w:r>
       <w:r>
-        <w:t>Reverb</w:t>
+        <w:t>Volume</w:t>
       </w:r>
     </w:p>
     <w:p>
@@ -333,7 +269,7 @@
         </w:numPr>
       </w:pPr>
       <w:r>
-        <w:t>Frequency</w:t>
+        <w:t>Vibrato</w:t>
       </w:r>
     </w:p>
     <w:p>
@@ -350,7 +286,18 @@
         <w:t>✅</w:t>
       </w:r>
       <w:r>
-        <w:t>Tempo</w:t>
+        <w:t>Reverb</w:t>
+      </w:r>
+    </w:p>
+    <w:p>
+      <w:pPr>
+        <w:numPr>
+          <w:ilvl w:val="2"/>
+          <w:numId w:val="1"/>
+        </w:numPr>
+      </w:pPr>
+      <w:r>
+        <w:t>Frequency</w:t>
       </w:r>
     </w:p>
     <w:p>
@@ -367,51 +314,13 @@
         <w:t>✅</w:t>
       </w:r>
       <w:r>
-        <w:t>Sustain</w:t>
+        <w:t>Tempo</w:t>
       </w:r>
     </w:p>
     <w:p>
       <w:pPr>
         <w:numPr>
           <w:ilvl w:val="2"/>
-          <w:numId w:val="1"/>
-        </w:numPr>
-      </w:pPr>
-      <w:r>
-        <w:t>Timbre</w:t>
-      </w:r>
-    </w:p>
-    <w:p>
-      <w:pPr>
-        <w:numPr>
-          <w:ilvl w:val="2"/>
-          <w:numId w:val="1"/>
-        </w:numPr>
-      </w:pPr>
-      <w:r>
-        <w:t xml:space="preserve">Proximity and behavior of nearby </w:t>
-      </w:r>
-      <w:proofErr w:type="spellStart"/>
-      <w:r>
-        <w:t>FLiTs</w:t>
-      </w:r>
-      <w:proofErr w:type="spellEnd"/>
-    </w:p>
-    <w:p>
-      <w:pPr>
-        <w:numPr>
-          <w:ilvl w:val="0"/>
-          <w:numId w:val="1"/>
-        </w:numPr>
-      </w:pPr>
-      <w:r>
-        <w:t>Audio Analysis Engine</w:t>
-      </w:r>
-    </w:p>
-    <w:p>
-      <w:pPr>
-        <w:numPr>
-          <w:ilvl w:val="1"/>
           <w:numId w:val="1"/>
         </w:numPr>
       </w:pPr>
@@ -422,17 +331,27 @@
         <w:t>✅</w:t>
       </w:r>
       <w:r>
-        <w:t>Detect and break audio into distinct components.</w:t>
-      </w:r>
-    </w:p>
-    <w:p>
-      <w:pPr>
-        <w:numPr>
-          <w:ilvl w:val="1"/>
-          <w:numId w:val="1"/>
-        </w:numPr>
-      </w:pPr>
-      <w:proofErr w:type="gramStart"/>
+        <w:t>Sustain</w:t>
+      </w:r>
+    </w:p>
+    <w:p>
+      <w:pPr>
+        <w:numPr>
+          <w:ilvl w:val="2"/>
+          <w:numId w:val="1"/>
+        </w:numPr>
+      </w:pPr>
+      <w:r>
+        <w:t>Timbre</w:t>
+      </w:r>
+    </w:p>
+    <w:p>
+      <w:pPr>
+        <w:numPr>
+          <w:ilvl w:val="2"/>
+          <w:numId w:val="1"/>
+        </w:numPr>
+      </w:pPr>
       <w:r>
         <w:rPr>
           <w:rFonts w:ascii="Segoe UI Emoji" w:hAnsi="Segoe UI Emoji" w:cs="Segoe UI Emoji"/>
@@ -440,19 +359,18 @@
         <w:t>✅</w:t>
       </w:r>
       <w:r>
-        <w:t>Compute</w:t>
-      </w:r>
-      <w:proofErr w:type="gramEnd"/>
-      <w:r>
-        <w:t xml:space="preserve"> relevant audio features for </w:t>
-      </w:r>
-      <w:proofErr w:type="spellStart"/>
-      <w:r>
-        <w:t>FLiT</w:t>
-      </w:r>
-      <w:proofErr w:type="spellEnd"/>
-      <w:r>
-        <w:t xml:space="preserve"> behavior mapping.</w:t>
+        <w:t>Proximity and behavior of nearby FLiTs</w:t>
+      </w:r>
+    </w:p>
+    <w:p>
+      <w:pPr>
+        <w:numPr>
+          <w:ilvl w:val="0"/>
+          <w:numId w:val="1"/>
+        </w:numPr>
+      </w:pPr>
+      <w:r>
+        <w:t>Audio Analysis Engine</w:t>
       </w:r>
     </w:p>
     <w:p>
@@ -469,63 +387,13 @@
         <w:t>✅</w:t>
       </w:r>
       <w:r>
-        <w:t>Automatically determine the medium volume level of a track (with optional manual adjustment).</w:t>
-      </w:r>
-    </w:p>
-    <w:p>
-      <w:pPr>
-        <w:numPr>
-          <w:ilvl w:val="0"/>
-          <w:numId w:val="1"/>
-        </w:numPr>
-      </w:pPr>
-      <w:r>
-        <w:lastRenderedPageBreak/>
-        <w:t>Speech Transcription and Application</w:t>
+        <w:t>Detect and break audio into distinct components.</w:t>
       </w:r>
     </w:p>
     <w:p>
       <w:pPr>
         <w:numPr>
           <w:ilvl w:val="1"/>
-          <w:numId w:val="1"/>
-        </w:numPr>
-      </w:pPr>
-      <w:r>
-        <w:t xml:space="preserve">Song lyrics may optionally be shown and interacted with by </w:t>
-      </w:r>
-      <w:proofErr w:type="spellStart"/>
-      <w:r>
-        <w:t>FLiTs</w:t>
-      </w:r>
-      <w:proofErr w:type="spellEnd"/>
-    </w:p>
-    <w:p>
-      <w:pPr>
-        <w:numPr>
-          <w:ilvl w:val="0"/>
-          <w:numId w:val="1"/>
-        </w:numPr>
-      </w:pPr>
-      <w:r>
-        <w:t>User Customization Options</w:t>
-      </w:r>
-    </w:p>
-    <w:p>
-      <w:pPr>
-        <w:numPr>
-          <w:ilvl w:val="1"/>
-          <w:numId w:val="1"/>
-        </w:numPr>
-      </w:pPr>
-      <w:r>
-        <w:t>Color Options</w:t>
-      </w:r>
-    </w:p>
-    <w:p>
-      <w:pPr>
-        <w:numPr>
-          <w:ilvl w:val="2"/>
           <w:numId w:val="1"/>
         </w:numPr>
       </w:pPr>
@@ -536,46 +404,13 @@
         <w:t>✅</w:t>
       </w:r>
       <w:r>
-        <w:t>Choose color palette.</w:t>
-      </w:r>
-    </w:p>
-    <w:p>
-      <w:pPr>
-        <w:numPr>
-          <w:ilvl w:val="2"/>
-          <w:numId w:val="1"/>
-        </w:numPr>
-      </w:pPr>
-      <w:r>
-        <w:t>Set color usage mode (e.g., by instrument, emotion, or other)</w:t>
+        <w:t>Compute relevant audio features for FLiT behavior mapping.</w:t>
       </w:r>
     </w:p>
     <w:p>
       <w:pPr>
         <w:numPr>
           <w:ilvl w:val="1"/>
-          <w:numId w:val="1"/>
-        </w:numPr>
-      </w:pPr>
-      <w:r>
-        <w:t>Technical Settings</w:t>
-      </w:r>
-    </w:p>
-    <w:p>
-      <w:pPr>
-        <w:numPr>
-          <w:ilvl w:val="2"/>
-          <w:numId w:val="1"/>
-        </w:numPr>
-      </w:pPr>
-      <w:r>
-        <w:t>Select video resolution.</w:t>
-      </w:r>
-    </w:p>
-    <w:p>
-      <w:pPr>
-        <w:numPr>
-          <w:ilvl w:val="2"/>
           <w:numId w:val="1"/>
         </w:numPr>
       </w:pPr>
@@ -586,73 +421,58 @@
         <w:t>✅</w:t>
       </w:r>
       <w:r>
-        <w:t>Specify input/output file locations.</w:t>
+        <w:t>Automatically determine the medium volume level of a track (with optional manual adjustment).</w:t>
+      </w:r>
+    </w:p>
+    <w:p>
+      <w:pPr>
+        <w:numPr>
+          <w:ilvl w:val="0"/>
+          <w:numId w:val="1"/>
+        </w:numPr>
+      </w:pPr>
+      <w:r>
+        <w:lastRenderedPageBreak/>
+        <w:t>Speech Transcription and Application</w:t>
+      </w:r>
+    </w:p>
+    <w:p>
+      <w:pPr>
+        <w:numPr>
+          <w:ilvl w:val="1"/>
+          <w:numId w:val="1"/>
+        </w:numPr>
+      </w:pPr>
+      <w:r>
+        <w:t>Song lyrics may optionally be shown and interacted with by FLiTs</w:t>
+      </w:r>
+    </w:p>
+    <w:p>
+      <w:pPr>
+        <w:numPr>
+          <w:ilvl w:val="0"/>
+          <w:numId w:val="1"/>
+        </w:numPr>
+      </w:pPr>
+      <w:r>
+        <w:t>User Customization Options</w:t>
+      </w:r>
+    </w:p>
+    <w:p>
+      <w:pPr>
+        <w:numPr>
+          <w:ilvl w:val="1"/>
+          <w:numId w:val="1"/>
+        </w:numPr>
+      </w:pPr>
+      <w:r>
+        <w:t>Color Options</w:t>
       </w:r>
     </w:p>
     <w:p>
       <w:pPr>
         <w:numPr>
           <w:ilvl w:val="2"/>
-          <w:numId w:val="1"/>
-        </w:numPr>
-      </w:pPr>
-      <w:r>
-        <w:t xml:space="preserve">Select the </w:t>
-      </w:r>
-      <w:proofErr w:type="gramStart"/>
-      <w:r>
-        <w:t>random-seed</w:t>
-      </w:r>
-      <w:proofErr w:type="gramEnd"/>
-    </w:p>
-    <w:p>
-      <w:pPr>
-        <w:numPr>
-          <w:ilvl w:val="1"/>
-          <w:numId w:val="1"/>
-        </w:numPr>
-      </w:pPr>
-      <w:r>
-        <w:t>Speech Transcription</w:t>
-      </w:r>
-    </w:p>
-    <w:p>
-      <w:pPr>
-        <w:numPr>
-          <w:ilvl w:val="2"/>
-          <w:numId w:val="1"/>
-        </w:numPr>
-      </w:pPr>
-      <w:r>
-        <w:t>Enable or disable speech transcription (simple toggle).</w:t>
-      </w:r>
-    </w:p>
-    <w:p>
-      <w:pPr>
-        <w:numPr>
-          <w:ilvl w:val="2"/>
-          <w:numId w:val="1"/>
-        </w:numPr>
-      </w:pPr>
-      <w:r>
-        <w:t>Display transcribed words in time with audio</w:t>
-      </w:r>
-    </w:p>
-    <w:p>
-      <w:pPr>
-        <w:numPr>
-          <w:ilvl w:val="0"/>
-          <w:numId w:val="1"/>
-        </w:numPr>
-      </w:pPr>
-      <w:r>
-        <w:t>Export/Output</w:t>
-      </w:r>
-    </w:p>
-    <w:p>
-      <w:pPr>
-        <w:numPr>
-          <w:ilvl w:val="1"/>
           <w:numId w:val="1"/>
         </w:numPr>
       </w:pPr>
@@ -663,15 +483,129 @@
         <w:t>✅</w:t>
       </w:r>
       <w:r>
-        <w:t xml:space="preserve">Generate final video output from audio input and </w:t>
-      </w:r>
-      <w:proofErr w:type="spellStart"/>
-      <w:r>
-        <w:t>FLiT</w:t>
-      </w:r>
-      <w:proofErr w:type="spellEnd"/>
-      <w:r>
-        <w:t xml:space="preserve"> visualizations.</w:t>
+        <w:t>Choose color palette.</w:t>
+      </w:r>
+    </w:p>
+    <w:p>
+      <w:pPr>
+        <w:numPr>
+          <w:ilvl w:val="2"/>
+          <w:numId w:val="1"/>
+        </w:numPr>
+      </w:pPr>
+      <w:r>
+        <w:t>Set color usage mode (e.g., by instrument, emotion, or other)</w:t>
+      </w:r>
+    </w:p>
+    <w:p>
+      <w:pPr>
+        <w:numPr>
+          <w:ilvl w:val="1"/>
+          <w:numId w:val="1"/>
+        </w:numPr>
+      </w:pPr>
+      <w:r>
+        <w:t>Technical Settings</w:t>
+      </w:r>
+    </w:p>
+    <w:p>
+      <w:pPr>
+        <w:numPr>
+          <w:ilvl w:val="2"/>
+          <w:numId w:val="1"/>
+        </w:numPr>
+      </w:pPr>
+      <w:r>
+        <w:t>Select video resolution.</w:t>
+      </w:r>
+    </w:p>
+    <w:p>
+      <w:pPr>
+        <w:numPr>
+          <w:ilvl w:val="2"/>
+          <w:numId w:val="1"/>
+        </w:numPr>
+      </w:pPr>
+      <w:r>
+        <w:rPr>
+          <w:rFonts w:ascii="Segoe UI Emoji" w:hAnsi="Segoe UI Emoji" w:cs="Segoe UI Emoji"/>
+        </w:rPr>
+        <w:t>✅</w:t>
+      </w:r>
+      <w:r>
+        <w:t>Specify input/output file locations.</w:t>
+      </w:r>
+    </w:p>
+    <w:p>
+      <w:pPr>
+        <w:numPr>
+          <w:ilvl w:val="2"/>
+          <w:numId w:val="1"/>
+        </w:numPr>
+      </w:pPr>
+      <w:r>
+        <w:t>Select the random-seed</w:t>
+      </w:r>
+    </w:p>
+    <w:p>
+      <w:pPr>
+        <w:numPr>
+          <w:ilvl w:val="1"/>
+          <w:numId w:val="1"/>
+        </w:numPr>
+      </w:pPr>
+      <w:r>
+        <w:t>Speech Transcription</w:t>
+      </w:r>
+    </w:p>
+    <w:p>
+      <w:pPr>
+        <w:numPr>
+          <w:ilvl w:val="2"/>
+          <w:numId w:val="1"/>
+        </w:numPr>
+      </w:pPr>
+      <w:r>
+        <w:t>Enable or disable speech transcription (simple toggle).</w:t>
+      </w:r>
+    </w:p>
+    <w:p>
+      <w:pPr>
+        <w:numPr>
+          <w:ilvl w:val="2"/>
+          <w:numId w:val="1"/>
+        </w:numPr>
+      </w:pPr>
+      <w:r>
+        <w:t>Display transcribed words in time with audio</w:t>
+      </w:r>
+    </w:p>
+    <w:p>
+      <w:pPr>
+        <w:numPr>
+          <w:ilvl w:val="0"/>
+          <w:numId w:val="1"/>
+        </w:numPr>
+      </w:pPr>
+      <w:r>
+        <w:t>Export/Output</w:t>
+      </w:r>
+    </w:p>
+    <w:p>
+      <w:pPr>
+        <w:numPr>
+          <w:ilvl w:val="1"/>
+          <w:numId w:val="1"/>
+        </w:numPr>
+      </w:pPr>
+      <w:r>
+        <w:rPr>
+          <w:rFonts w:ascii="Segoe UI Emoji" w:hAnsi="Segoe UI Emoji" w:cs="Segoe UI Emoji"/>
+        </w:rPr>
+        <w:t>✅</w:t>
+      </w:r>
+      <w:r>
+        <w:t>Generate final video output from audio input and FLiT visualizations.</w:t>
       </w:r>
     </w:p>
     <w:p>
@@ -756,15 +690,7 @@
         </w:numPr>
       </w:pPr>
       <w:r>
-        <w:t xml:space="preserve">Adjust image durability under </w:t>
-      </w:r>
-      <w:proofErr w:type="spellStart"/>
-      <w:r>
-        <w:t>FLiT</w:t>
-      </w:r>
-      <w:proofErr w:type="spellEnd"/>
-      <w:r>
-        <w:t xml:space="preserve"> influence.</w:t>
+        <w:t>Adjust image durability under FLiT influence.</w:t>
       </w:r>
     </w:p>
     <w:p>
@@ -786,15 +712,7 @@
         </w:numPr>
       </w:pPr>
       <w:r>
-        <w:t xml:space="preserve">Set </w:t>
-      </w:r>
-      <w:proofErr w:type="spellStart"/>
-      <w:r>
-        <w:t>FLiT</w:t>
-      </w:r>
-      <w:proofErr w:type="spellEnd"/>
-      <w:r>
-        <w:t xml:space="preserve"> synchronization behavior (e.g., synchronized movement).</w:t>
+        <w:t>Set FLiT synchronization behavior (e.g., synchronized movement).</w:t>
       </w:r>
     </w:p>
     <w:p>
@@ -806,23 +724,7 @@
       </w:pPr>
       <w:r>
         <w:lastRenderedPageBreak/>
-        <w:t xml:space="preserve">Set text interaction mode (walls, </w:t>
-      </w:r>
-      <w:proofErr w:type="spellStart"/>
-      <w:r>
-        <w:t>FLiT</w:t>
-      </w:r>
-      <w:proofErr w:type="spellEnd"/>
-      <w:r>
-        <w:t xml:space="preserve"> children, turned on by </w:t>
-      </w:r>
-      <w:proofErr w:type="spellStart"/>
-      <w:r>
-        <w:t>FLiTs</w:t>
-      </w:r>
-      <w:proofErr w:type="spellEnd"/>
-      <w:r>
-        <w:t>, etc.)</w:t>
+        <w:t>Set text interaction mode (walls, FLiT children, turned on by FLiTs, etc.)</w:t>
       </w:r>
     </w:p>
     <w:p>
@@ -932,7 +834,7 @@
           <w:noProof/>
         </w:rPr>
         <w:drawing>
-          <wp:inline distT="0" distB="0" distL="0" distR="0" wp14:anchorId="4961FFB5" wp14:editId="674E4990">
+          <wp:inline distT="0" distB="0" distL="0" distR="0" wp14:anchorId="4961FFB5" wp14:editId="7DFCA1DC">
             <wp:extent cx="5943600" cy="3345180"/>
             <wp:effectExtent l="0" t="0" r="0" b="7620"/>
             <wp:docPr id="590899291" name="Picture 1"/>
@@ -986,28 +888,12 @@
         <w:pStyle w:val="Heading2"/>
       </w:pPr>
       <w:r>
-        <w:t xml:space="preserve">Section 4: Verification: How </w:t>
-      </w:r>
-      <w:proofErr w:type="gramStart"/>
-      <w:r>
-        <w:t>will the project</w:t>
-      </w:r>
-      <w:proofErr w:type="gramEnd"/>
-      <w:r>
-        <w:t xml:space="preserve"> be tested.</w:t>
-      </w:r>
-    </w:p>
-    <w:p>
-      <w:r>
-        <w:t xml:space="preserve">I will select a test audience to compare the outputs of my program to the outputs of other music visualizers. They will score it on stunningness, attention hold, enjoyment, and </w:t>
-      </w:r>
-      <w:proofErr w:type="spellStart"/>
-      <w:r>
-        <w:t>rewatchability</w:t>
-      </w:r>
-      <w:proofErr w:type="spellEnd"/>
-      <w:r>
-        <w:t>.</w:t>
+        <w:t>Section 4: Verification: How will the project be tested.</w:t>
+      </w:r>
+    </w:p>
+    <w:p>
+      <w:r>
+        <w:t>I will select a test audience to compare the outputs of my program to the outputs of other music visualizers. They will score it on stunningness, attention hold, enjoyment, and rewatchability.</w:t>
       </w:r>
     </w:p>
     <w:p>

</xml_diff>

<commit_message>
supes pretty with res features
</commit_message>
<xml_diff>
--- a/documents/Final Requirements.docx
+++ b/documents/Final Requirements.docx
@@ -168,6 +168,12 @@
         </w:numPr>
       </w:pPr>
       <w:r>
+        <w:rPr>
+          <w:rFonts w:ascii="Segoe UI Emoji" w:hAnsi="Segoe UI Emoji" w:cs="Segoe UI Emoji"/>
+        </w:rPr>
+        <w:t>✅</w:t>
+      </w:r>
+      <w:r>
         <w:t>Automated Audio-to-Video Pipeline</w:t>
       </w:r>
     </w:p>
@@ -370,6 +376,12 @@
         </w:numPr>
       </w:pPr>
       <w:r>
+        <w:rPr>
+          <w:rFonts w:ascii="Segoe UI Emoji" w:hAnsi="Segoe UI Emoji" w:cs="Segoe UI Emoji"/>
+        </w:rPr>
+        <w:t>✅</w:t>
+      </w:r>
+      <w:r>
         <w:t>Audio Analysis Engine</w:t>
       </w:r>
     </w:p>
@@ -418,6 +430,7 @@
         <w:rPr>
           <w:rFonts w:ascii="Segoe UI Emoji" w:hAnsi="Segoe UI Emoji" w:cs="Segoe UI Emoji"/>
         </w:rPr>
+        <w:lastRenderedPageBreak/>
         <w:t>✅</w:t>
       </w:r>
       <w:r>
@@ -432,7 +445,12 @@
         </w:numPr>
       </w:pPr>
       <w:r>
-        <w:lastRenderedPageBreak/>
+        <w:rPr>
+          <w:rFonts w:ascii="Segoe UI Emoji" w:hAnsi="Segoe UI Emoji" w:cs="Segoe UI Emoji"/>
+        </w:rPr>
+        <w:t>✅</w:t>
+      </w:r>
+      <w:r>
         <w:t>Speech Transcription and Application</w:t>
       </w:r>
     </w:p>
@@ -444,6 +462,12 @@
         </w:numPr>
       </w:pPr>
       <w:r>
+        <w:rPr>
+          <w:rFonts w:ascii="Segoe UI Emoji" w:hAnsi="Segoe UI Emoji" w:cs="Segoe UI Emoji"/>
+        </w:rPr>
+        <w:t>✅</w:t>
+      </w:r>
+      <w:r>
         <w:t>Song lyrics may optionally be shown and interacted with by FLiTs</w:t>
       </w:r>
     </w:p>
@@ -466,6 +490,12 @@
         </w:numPr>
       </w:pPr>
       <w:r>
+        <w:rPr>
+          <w:rFonts w:ascii="Segoe UI Emoji" w:hAnsi="Segoe UI Emoji" w:cs="Segoe UI Emoji"/>
+        </w:rPr>
+        <w:t>✅</w:t>
+      </w:r>
+      <w:r>
         <w:t>Color Options</w:t>
       </w:r>
     </w:p>
@@ -494,6 +524,12 @@
         </w:numPr>
       </w:pPr>
       <w:r>
+        <w:rPr>
+          <w:rFonts w:ascii="Segoe UI Emoji" w:hAnsi="Segoe UI Emoji" w:cs="Segoe UI Emoji"/>
+        </w:rPr>
+        <w:t>✅</w:t>
+      </w:r>
+      <w:r>
         <w:t>Set color usage mode (e.g., by instrument, emotion, or other)</w:t>
       </w:r>
     </w:p>
@@ -516,6 +552,12 @@
         </w:numPr>
       </w:pPr>
       <w:r>
+        <w:rPr>
+          <w:rFonts w:ascii="Segoe UI Emoji" w:hAnsi="Segoe UI Emoji" w:cs="Segoe UI Emoji"/>
+        </w:rPr>
+        <w:t>✅</w:t>
+      </w:r>
+      <w:r>
         <w:t>Select video resolution.</w:t>
       </w:r>
     </w:p>
@@ -544,6 +586,12 @@
         </w:numPr>
       </w:pPr>
       <w:r>
+        <w:rPr>
+          <w:rFonts w:ascii="Segoe UI Emoji" w:hAnsi="Segoe UI Emoji" w:cs="Segoe UI Emoji"/>
+        </w:rPr>
+        <w:t>✅</w:t>
+      </w:r>
+      <w:r>
         <w:t>Select the random-seed</w:t>
       </w:r>
     </w:p>
@@ -566,6 +614,12 @@
         </w:numPr>
       </w:pPr>
       <w:r>
+        <w:rPr>
+          <w:rFonts w:ascii="Segoe UI Emoji" w:hAnsi="Segoe UI Emoji" w:cs="Segoe UI Emoji"/>
+        </w:rPr>
+        <w:t>✅</w:t>
+      </w:r>
+      <w:r>
         <w:t>Enable or disable speech transcription (simple toggle).</w:t>
       </w:r>
     </w:p>
@@ -576,6 +630,12 @@
           <w:numId w:val="1"/>
         </w:numPr>
       </w:pPr>
+      <w:r>
+        <w:rPr>
+          <w:rFonts w:ascii="Segoe UI Emoji" w:hAnsi="Segoe UI Emoji" w:cs="Segoe UI Emoji"/>
+        </w:rPr>
+        <w:t>✅</w:t>
+      </w:r>
       <w:r>
         <w:t>Display transcribed words in time with audio</w:t>
       </w:r>
@@ -657,6 +717,12 @@
         </w:numPr>
       </w:pPr>
       <w:r>
+        <w:rPr>
+          <w:rFonts w:ascii="Segoe UI Emoji" w:hAnsi="Segoe UI Emoji" w:cs="Segoe UI Emoji"/>
+        </w:rPr>
+        <w:t>✅</w:t>
+      </w:r>
+      <w:r>
         <w:t>Ability to save program settings as a program file.</w:t>
       </w:r>
     </w:p>
@@ -701,6 +767,7 @@
         </w:numPr>
       </w:pPr>
       <w:r>
+        <w:lastRenderedPageBreak/>
         <w:t>Choose from multiple visual styles (e.g., 8-bit, watercolor, plain).</w:t>
       </w:r>
     </w:p>
@@ -723,7 +790,6 @@
         </w:numPr>
       </w:pPr>
       <w:r>
-        <w:lastRenderedPageBreak/>
         <w:t>Set text interaction mode (walls, FLiT children, turned on by FLiTs, etc.)</w:t>
       </w:r>
     </w:p>
@@ -834,7 +900,7 @@
           <w:noProof/>
         </w:rPr>
         <w:drawing>
-          <wp:inline distT="0" distB="0" distL="0" distR="0" wp14:anchorId="4961FFB5" wp14:editId="7DFCA1DC">
+          <wp:inline distT="0" distB="0" distL="0" distR="0" wp14:anchorId="4961FFB5" wp14:editId="52FD2A1C">
             <wp:extent cx="5943600" cy="3345180"/>
             <wp:effectExtent l="0" t="0" r="0" b="7620"/>
             <wp:docPr id="590899291" name="Picture 1"/>

</xml_diff>